<commit_message>
NEw combo for historical
Dougs business
</commit_message>
<xml_diff>
--- a/Documentation/Ethical Testing/Task Document.docx
+++ b/Documentation/Ethical Testing/Task Document.docx
@@ -228,10 +228,7 @@
         <w:t>”</w:t>
       </w:r>
       <w:r>
-        <w:t xml:space="preserve"> with the procedure </w:t>
-      </w:r>
-      <w:r>
-        <w:t>“</w:t>
+        <w:t xml:space="preserve"> with the procedure “</w:t>
       </w:r>
       <w:r>
         <w:rPr>
@@ -368,25 +365,20 @@
         </w:rPr>
         <w:t>_</w:t>
       </w:r>
+    </w:p>
+    <w:p>
+      <w:pPr>
+        <w:jc w:val="center"/>
+      </w:pPr>
+      <w:r>
+        <w:lastRenderedPageBreak/>
+        <w:t xml:space="preserve">Please </w:t>
+      </w:r>
+      <w:r>
+        <w:t>mark a line with an X</w:t>
+      </w:r>
       <w:bookmarkStart w:id="0" w:name="_GoBack"/>
       <w:bookmarkEnd w:id="0"/>
-    </w:p>
-    <w:p>
-      <w:pPr>
-        <w:jc w:val="center"/>
-      </w:pPr>
-      <w:r>
-        <w:lastRenderedPageBreak/>
-        <w:t xml:space="preserve">Please fill the squares with </w:t>
-      </w:r>
-      <w:proofErr w:type="spellStart"/>
-      <w:r>
-        <w:t>Xs</w:t>
-      </w:r>
-      <w:proofErr w:type="spellEnd"/>
-      <w:r>
-        <w:t xml:space="preserve"> until you have reached the point of your answer</w:t>
-      </w:r>
     </w:p>
     <w:p>
       <w:r>

</xml_diff>